<commit_message>
slight clarification on s3 create object objective
</commit_message>
<xml_diff>
--- a/aws-s3/labs/s3-create-public-object.docx
+++ b/aws-s3/labs/s3-create-public-object.docx
@@ -12,19 +12,15 @@
     </w:p>
     <w:p>
       <w:r>
-        <w:t xml:space="preserve">We’ll be </w:t>
-      </w:r>
-      <w:r>
-        <w:t xml:space="preserve">creating the following an S3 bucket, uploading an S3 object and making </w:t>
-      </w:r>
-      <w:r>
-        <w:t>this object public.</w:t>
+        <w:t>We’ll be creating the following an S3 bucket, uploading an S3 object and making the uploaded object public.</w:t>
       </w:r>
     </w:p>
     <w:p>
       <w:pPr>
         <w:pStyle w:val="Heading2"/>
       </w:pPr>
+      <w:bookmarkStart w:id="0" w:name="_GoBack"/>
+      <w:bookmarkEnd w:id="0"/>
       <w:r>
         <w:t>Create an S3 Bucket in the us-west-2 (Oregon)</w:t>
       </w:r>
@@ -306,15 +302,7 @@
         <w:t>in a format such as</w:t>
       </w:r>
       <w:r>
-        <w:t xml:space="preserve"> </w:t>
-      </w:r>
-      <w:proofErr w:type="spellStart"/>
-      <w:r>
-        <w:t>png</w:t>
-      </w:r>
-      <w:proofErr w:type="spellEnd"/>
-      <w:r>
-        <w:t xml:space="preserve"> or jpeg.</w:t>
+        <w:t xml:space="preserve"> png or jpeg.</w:t>
       </w:r>
       <w:r>
         <w:t xml:space="preserve"> Once a file is selected, click “Start Upload”</w:t>
@@ -390,10 +378,7 @@
         <w:t>ake the</w:t>
       </w:r>
       <w:r>
-        <w:t xml:space="preserve"> Uploaded Object Public</w:t>
-      </w:r>
-      <w:r>
-        <w:t>:</w:t>
+        <w:t xml:space="preserve"> Uploaded Object Public:</w:t>
       </w:r>
     </w:p>
     <w:p>
@@ -576,7 +561,6 @@
       <w:r>
         <w:br/>
       </w:r>
-      <w:bookmarkStart w:id="0" w:name="_GoBack"/>
       <w:r>
         <w:rPr>
           <w:noProof/>
@@ -633,7 +617,6 @@
           </wp:inline>
         </w:drawing>
       </w:r>
-      <w:bookmarkEnd w:id="0"/>
     </w:p>
     <w:p/>
     <w:p/>
@@ -2697,7 +2680,7 @@
 </file>
 
 <file path=customXml/itemProps1.xml><?xml version="1.0" encoding="utf-8"?>
-<ds:datastoreItem xmlns:ds="http://schemas.openxmlformats.org/officeDocument/2006/customXml" ds:itemID="{048E5D0D-461B-0A4B-88E3-A6064EC74992}">
+<ds:datastoreItem xmlns:ds="http://schemas.openxmlformats.org/officeDocument/2006/customXml" ds:itemID="{441F2420-C01E-CC42-8293-0B167329B315}">
   <ds:schemaRefs>
     <ds:schemaRef ds:uri="http://schemas.openxmlformats.org/officeDocument/2006/bibliography"/>
   </ds:schemaRefs>

</xml_diff>